<commit_message>
update files september 2021
</commit_message>
<xml_diff>
--- a/paneldata/notebook_panel_data.docx
+++ b/paneldata/notebook_panel_data.docx
@@ -412,7 +412,7 @@
         <w:rPr>
           <w:rStyle w:val="VerbatimChar"/>
         </w:rPr>
-        <w:t xml:space="preserve">## # A tibble: 6 x 21</w:t>
+        <w:t xml:space="preserve">## # A tibble: 6 × 21</w:t>
       </w:r>
       <w:r>
         <w:br/>
@@ -493,7 +493,7 @@
         <w:rPr>
           <w:rStyle w:val="VerbatimChar"/>
         </w:rPr>
-        <w:t xml:space="preserve">## # ... with 10 more variables: south &lt;dbl&gt;, ind_code &lt;dbl&gt;, occ_code &lt;dbl&gt;,</w:t>
+        <w:t xml:space="preserve">## # … with 10 more variables: south &lt;dbl&gt;, ind_code &lt;dbl&gt;, occ_code &lt;dbl&gt;,</w:t>
       </w:r>
       <w:r>
         <w:br/>
@@ -1720,7 +1720,7 @@
       <w:r>
         <w:drawing>
           <wp:inline>
-            <wp:extent cx="4620126" cy="3696101"/>
+            <wp:extent cx="5334000" cy="4267200"/>
             <wp:effectExtent b="0" l="0" r="0" t="0"/>
             <wp:docPr descr="" title="" id="1" name="Picture"/>
             <a:graphic>
@@ -1741,7 +1741,7 @@
                   <pic:spPr bwMode="auto">
                     <a:xfrm>
                       <a:off x="0" y="0"/>
-                      <a:ext cx="4620126" cy="3696101"/>
+                      <a:ext cx="5334000" cy="4267200"/>
                     </a:xfrm>
                     <a:prstGeom prst="rect">
                       <a:avLst/>
@@ -1787,7 +1787,7 @@
       <w:r>
         <w:drawing>
           <wp:inline>
-            <wp:extent cx="4620126" cy="3696101"/>
+            <wp:extent cx="5334000" cy="4267200"/>
             <wp:effectExtent b="0" l="0" r="0" t="0"/>
             <wp:docPr descr="" title="" id="1" name="Picture"/>
             <a:graphic>
@@ -1808,7 +1808,7 @@
                   <pic:spPr bwMode="auto">
                     <a:xfrm>
                       <a:off x="0" y="0"/>
-                      <a:ext cx="4620126" cy="3696101"/>
+                      <a:ext cx="5334000" cy="4267200"/>
                     </a:xfrm>
                     <a:prstGeom prst="rect">
                       <a:avLst/>
@@ -1854,7 +1854,7 @@
       <w:r>
         <w:drawing>
           <wp:inline>
-            <wp:extent cx="4620126" cy="3696101"/>
+            <wp:extent cx="5334000" cy="4267200"/>
             <wp:effectExtent b="0" l="0" r="0" t="0"/>
             <wp:docPr descr="" title="" id="1" name="Picture"/>
             <a:graphic>
@@ -1875,7 +1875,7 @@
                   <pic:spPr bwMode="auto">
                     <a:xfrm>
                       <a:off x="0" y="0"/>
-                      <a:ext cx="4620126" cy="3696101"/>
+                      <a:ext cx="5334000" cy="4267200"/>
                     </a:xfrm>
                     <a:prstGeom prst="rect">
                       <a:avLst/>
@@ -1921,7 +1921,7 @@
       <w:r>
         <w:drawing>
           <wp:inline>
-            <wp:extent cx="4620126" cy="3696101"/>
+            <wp:extent cx="5334000" cy="4267200"/>
             <wp:effectExtent b="0" l="0" r="0" t="0"/>
             <wp:docPr descr="" title="" id="1" name="Picture"/>
             <a:graphic>
@@ -1942,7 +1942,7 @@
                   <pic:spPr bwMode="auto">
                     <a:xfrm>
                       <a:off x="0" y="0"/>
-                      <a:ext cx="4620126" cy="3696101"/>
+                      <a:ext cx="5334000" cy="4267200"/>
                     </a:xfrm>
                     <a:prstGeom prst="rect">
                       <a:avLst/>
@@ -1988,7 +1988,7 @@
       <w:r>
         <w:drawing>
           <wp:inline>
-            <wp:extent cx="4620126" cy="3696101"/>
+            <wp:extent cx="5334000" cy="4267200"/>
             <wp:effectExtent b="0" l="0" r="0" t="0"/>
             <wp:docPr descr="" title="" id="1" name="Picture"/>
             <a:graphic>
@@ -2009,7 +2009,7 @@
                   <pic:spPr bwMode="auto">
                     <a:xfrm>
                       <a:off x="0" y="0"/>
-                      <a:ext cx="4620126" cy="3696101"/>
+                      <a:ext cx="5334000" cy="4267200"/>
                     </a:xfrm>
                     <a:prstGeom prst="rect">
                       <a:avLst/>
@@ -2055,7 +2055,7 @@
       <w:r>
         <w:drawing>
           <wp:inline>
-            <wp:extent cx="4620126" cy="3696101"/>
+            <wp:extent cx="5334000" cy="4267200"/>
             <wp:effectExtent b="0" l="0" r="0" t="0"/>
             <wp:docPr descr="" title="" id="1" name="Picture"/>
             <a:graphic>
@@ -2076,7 +2076,7 @@
                   <pic:spPr bwMode="auto">
                     <a:xfrm>
                       <a:off x="0" y="0"/>
-                      <a:ext cx="4620126" cy="3696101"/>
+                      <a:ext cx="5334000" cy="4267200"/>
                     </a:xfrm>
                     <a:prstGeom prst="rect">
                       <a:avLst/>
@@ -2122,7 +2122,7 @@
       <w:r>
         <w:drawing>
           <wp:inline>
-            <wp:extent cx="4620126" cy="3696101"/>
+            <wp:extent cx="5334000" cy="4267200"/>
             <wp:effectExtent b="0" l="0" r="0" t="0"/>
             <wp:docPr descr="" title="" id="1" name="Picture"/>
             <a:graphic>
@@ -2143,7 +2143,7 @@
                   <pic:spPr bwMode="auto">
                     <a:xfrm>
                       <a:off x="0" y="0"/>
-                      <a:ext cx="4620126" cy="3696101"/>
+                      <a:ext cx="5334000" cy="4267200"/>
                     </a:xfrm>
                     <a:prstGeom prst="rect">
                       <a:avLst/>
@@ -2189,7 +2189,7 @@
       <w:r>
         <w:drawing>
           <wp:inline>
-            <wp:extent cx="4620126" cy="3696101"/>
+            <wp:extent cx="5334000" cy="4267200"/>
             <wp:effectExtent b="0" l="0" r="0" t="0"/>
             <wp:docPr descr="" title="" id="1" name="Picture"/>
             <a:graphic>
@@ -2210,7 +2210,7 @@
                   <pic:spPr bwMode="auto">
                     <a:xfrm>
                       <a:off x="0" y="0"/>
-                      <a:ext cx="4620126" cy="3696101"/>
+                      <a:ext cx="5334000" cy="4267200"/>
                     </a:xfrm>
                     <a:prstGeom prst="rect">
                       <a:avLst/>
@@ -2237,26 +2237,6 @@
         <w:rPr>
           <w:rStyle w:val="VerbatimChar"/>
         </w:rPr>
-        <w:t xml:space="preserve">## Warning in matrix(data = seq(1, pn), nrow = nr, ncol = nc): data length [14] is</w:t>
-      </w:r>
-      <w:r>
-        <w:br/>
-      </w:r>
-      <w:r>
-        <w:rPr>
-          <w:rStyle w:val="VerbatimChar"/>
-        </w:rPr>
-        <w:t xml:space="preserve">## not a sub-multiple or multiple of the number of rows [6]</w:t>
-      </w:r>
-    </w:p>
-    <w:p>
-      <w:pPr>
-        <w:pStyle w:val="SourceCode"/>
-      </w:pPr>
-      <w:r>
-        <w:rPr>
-          <w:rStyle w:val="VerbatimChar"/>
-        </w:rPr>
         <w:t xml:space="preserve">## $`0`</w:t>
       </w:r>
     </w:p>
@@ -2267,7 +2247,7 @@
       <w:r>
         <w:drawing>
           <wp:inline>
-            <wp:extent cx="4620126" cy="3696101"/>
+            <wp:extent cx="5334000" cy="4267200"/>
             <wp:effectExtent b="0" l="0" r="0" t="0"/>
             <wp:docPr descr="" title="" id="1" name="Picture"/>
             <a:graphic>
@@ -2288,7 +2268,7 @@
                   <pic:spPr bwMode="auto">
                     <a:xfrm>
                       <a:off x="0" y="0"/>
-                      <a:ext cx="4620126" cy="3696101"/>
+                      <a:ext cx="5334000" cy="4267200"/>
                     </a:xfrm>
                     <a:prstGeom prst="rect">
                       <a:avLst/>
@@ -2309,7 +2289,7 @@
       <w:r>
         <w:drawing>
           <wp:inline>
-            <wp:extent cx="4620126" cy="3696101"/>
+            <wp:extent cx="5334000" cy="4267200"/>
             <wp:effectExtent b="0" l="0" r="0" t="0"/>
             <wp:docPr descr="" title="" id="1" name="Picture"/>
             <a:graphic>
@@ -2330,7 +2310,7 @@
                   <pic:spPr bwMode="auto">
                     <a:xfrm>
                       <a:off x="0" y="0"/>
-                      <a:ext cx="4620126" cy="3696101"/>
+                      <a:ext cx="5334000" cy="4267200"/>
                     </a:xfrm>
                     <a:prstGeom prst="rect">
                       <a:avLst/>
@@ -2389,7 +2369,7 @@
       <w:r>
         <w:drawing>
           <wp:inline>
-            <wp:extent cx="4620126" cy="3696101"/>
+            <wp:extent cx="5334000" cy="4267200"/>
             <wp:effectExtent b="0" l="0" r="0" t="0"/>
             <wp:docPr descr="" title="" id="1" name="Picture"/>
             <a:graphic>
@@ -2410,7 +2390,7 @@
                   <pic:spPr bwMode="auto">
                     <a:xfrm>
                       <a:off x="0" y="0"/>
-                      <a:ext cx="4620126" cy="3696101"/>
+                      <a:ext cx="5334000" cy="4267200"/>
                     </a:xfrm>
                     <a:prstGeom prst="rect">
                       <a:avLst/>
@@ -2471,7 +2451,7 @@
       <w:r>
         <w:drawing>
           <wp:inline>
-            <wp:extent cx="4620126" cy="3696101"/>
+            <wp:extent cx="5334000" cy="4267200"/>
             <wp:effectExtent b="0" l="0" r="0" t="0"/>
             <wp:docPr descr="" title="" id="1" name="Picture"/>
             <a:graphic>
@@ -2492,7 +2472,7 @@
                   <pic:spPr bwMode="auto">
                     <a:xfrm>
                       <a:off x="0" y="0"/>
-                      <a:ext cx="4620126" cy="3696101"/>
+                      <a:ext cx="5334000" cy="4267200"/>
                     </a:xfrm>
                     <a:prstGeom prst="rect">
                       <a:avLst/>
@@ -3001,7 +2981,7 @@
       <w:r>
         <w:drawing>
           <wp:inline>
-            <wp:extent cx="4620126" cy="3696101"/>
+            <wp:extent cx="5334000" cy="4267200"/>
             <wp:effectExtent b="0" l="0" r="0" t="0"/>
             <wp:docPr descr="" title="" id="1" name="Picture"/>
             <a:graphic>
@@ -3022,7 +3002,7 @@
                   <pic:spPr bwMode="auto">
                     <a:xfrm>
                       <a:off x="0" y="0"/>
-                      <a:ext cx="4620126" cy="3696101"/>
+                      <a:ext cx="5334000" cy="4267200"/>
                     </a:xfrm>
                     <a:prstGeom prst="rect">
                       <a:avLst/>
@@ -3069,7 +3049,7 @@
       <w:r>
         <w:drawing>
           <wp:inline>
-            <wp:extent cx="4620126" cy="3696101"/>
+            <wp:extent cx="5334000" cy="4267200"/>
             <wp:effectExtent b="0" l="0" r="0" t="0"/>
             <wp:docPr descr="" title="" id="1" name="Picture"/>
             <a:graphic>
@@ -3090,7 +3070,7 @@
                   <pic:spPr bwMode="auto">
                     <a:xfrm>
                       <a:off x="0" y="0"/>
-                      <a:ext cx="4620126" cy="3696101"/>
+                      <a:ext cx="5334000" cy="4267200"/>
                     </a:xfrm>
                     <a:prstGeom prst="rect">
                       <a:avLst/>
@@ -3556,132 +3536,6 @@
         </w:rPr>
         <w:t xml:space="preserve">## length arrow is of indeterminate angle and so skipped</w:t>
       </w:r>
-      <w:r>
-        <w:br/>
-      </w:r>
-      <w:r>
-        <w:br/>
-      </w:r>
-      <w:r>
-        <w:rPr>
-          <w:rStyle w:val="VerbatimChar"/>
-        </w:rPr>
-        <w:t xml:space="preserve">## Warning in arrows(x, li, x, pmax(y - gap, li), col = barcol, lwd = lwd, : zero-</w:t>
-      </w:r>
-      <w:r>
-        <w:br/>
-      </w:r>
-      <w:r>
-        <w:rPr>
-          <w:rStyle w:val="VerbatimChar"/>
-        </w:rPr>
-        <w:t xml:space="preserve">## length arrow is of indeterminate angle and so skipped</w:t>
-      </w:r>
-      <w:r>
-        <w:br/>
-      </w:r>
-      <w:r>
-        <w:br/>
-      </w:r>
-      <w:r>
-        <w:rPr>
-          <w:rStyle w:val="VerbatimChar"/>
-        </w:rPr>
-        <w:t xml:space="preserve">## Warning in arrows(x, li, x, pmax(y - gap, li), col = barcol, lwd = lwd, : zero-</w:t>
-      </w:r>
-      <w:r>
-        <w:br/>
-      </w:r>
-      <w:r>
-        <w:rPr>
-          <w:rStyle w:val="VerbatimChar"/>
-        </w:rPr>
-        <w:t xml:space="preserve">## length arrow is of indeterminate angle and so skipped</w:t>
-      </w:r>
-      <w:r>
-        <w:br/>
-      </w:r>
-      <w:r>
-        <w:br/>
-      </w:r>
-      <w:r>
-        <w:rPr>
-          <w:rStyle w:val="VerbatimChar"/>
-        </w:rPr>
-        <w:t xml:space="preserve">## Warning in arrows(x, li, x, pmax(y - gap, li), col = barcol, lwd = lwd, : zero-</w:t>
-      </w:r>
-      <w:r>
-        <w:br/>
-      </w:r>
-      <w:r>
-        <w:rPr>
-          <w:rStyle w:val="VerbatimChar"/>
-        </w:rPr>
-        <w:t xml:space="preserve">## length arrow is of indeterminate angle and so skipped</w:t>
-      </w:r>
-      <w:r>
-        <w:br/>
-      </w:r>
-      <w:r>
-        <w:br/>
-      </w:r>
-      <w:r>
-        <w:rPr>
-          <w:rStyle w:val="VerbatimChar"/>
-        </w:rPr>
-        <w:t xml:space="preserve">## Warning in arrows(x, li, x, pmax(y - gap, li), col = barcol, lwd = lwd, : zero-</w:t>
-      </w:r>
-      <w:r>
-        <w:br/>
-      </w:r>
-      <w:r>
-        <w:rPr>
-          <w:rStyle w:val="VerbatimChar"/>
-        </w:rPr>
-        <w:t xml:space="preserve">## length arrow is of indeterminate angle and so skipped</w:t>
-      </w:r>
-      <w:r>
-        <w:br/>
-      </w:r>
-      <w:r>
-        <w:br/>
-      </w:r>
-      <w:r>
-        <w:rPr>
-          <w:rStyle w:val="VerbatimChar"/>
-        </w:rPr>
-        <w:t xml:space="preserve">## Warning in arrows(x, li, x, pmax(y - gap, li), col = barcol, lwd = lwd, : zero-</w:t>
-      </w:r>
-      <w:r>
-        <w:br/>
-      </w:r>
-      <w:r>
-        <w:rPr>
-          <w:rStyle w:val="VerbatimChar"/>
-        </w:rPr>
-        <w:t xml:space="preserve">## length arrow is of indeterminate angle and so skipped</w:t>
-      </w:r>
-      <w:r>
-        <w:br/>
-      </w:r>
-      <w:r>
-        <w:br/>
-      </w:r>
-      <w:r>
-        <w:rPr>
-          <w:rStyle w:val="VerbatimChar"/>
-        </w:rPr>
-        <w:t xml:space="preserve">## Warning in arrows(x, li, x, pmax(y - gap, li), col = barcol, lwd = lwd, : zero-</w:t>
-      </w:r>
-      <w:r>
-        <w:br/>
-      </w:r>
-      <w:r>
-        <w:rPr>
-          <w:rStyle w:val="VerbatimChar"/>
-        </w:rPr>
-        <w:t xml:space="preserve">## length arrow is of indeterminate angle and so skipped</w:t>
-      </w:r>
     </w:p>
     <w:p>
       <w:pPr>
@@ -3702,132 +3556,6 @@
         </w:rPr>
         <w:t xml:space="preserve">## length arrow is of indeterminate angle and so skipped</w:t>
       </w:r>
-      <w:r>
-        <w:br/>
-      </w:r>
-      <w:r>
-        <w:br/>
-      </w:r>
-      <w:r>
-        <w:rPr>
-          <w:rStyle w:val="VerbatimChar"/>
-        </w:rPr>
-        <w:t xml:space="preserve">## Warning in arrows(x, ui, x, pmin(y + gap, ui), col = barcol, lwd = lwd, : zero-</w:t>
-      </w:r>
-      <w:r>
-        <w:br/>
-      </w:r>
-      <w:r>
-        <w:rPr>
-          <w:rStyle w:val="VerbatimChar"/>
-        </w:rPr>
-        <w:t xml:space="preserve">## length arrow is of indeterminate angle and so skipped</w:t>
-      </w:r>
-      <w:r>
-        <w:br/>
-      </w:r>
-      <w:r>
-        <w:br/>
-      </w:r>
-      <w:r>
-        <w:rPr>
-          <w:rStyle w:val="VerbatimChar"/>
-        </w:rPr>
-        <w:t xml:space="preserve">## Warning in arrows(x, ui, x, pmin(y + gap, ui), col = barcol, lwd = lwd, : zero-</w:t>
-      </w:r>
-      <w:r>
-        <w:br/>
-      </w:r>
-      <w:r>
-        <w:rPr>
-          <w:rStyle w:val="VerbatimChar"/>
-        </w:rPr>
-        <w:t xml:space="preserve">## length arrow is of indeterminate angle and so skipped</w:t>
-      </w:r>
-      <w:r>
-        <w:br/>
-      </w:r>
-      <w:r>
-        <w:br/>
-      </w:r>
-      <w:r>
-        <w:rPr>
-          <w:rStyle w:val="VerbatimChar"/>
-        </w:rPr>
-        <w:t xml:space="preserve">## Warning in arrows(x, ui, x, pmin(y + gap, ui), col = barcol, lwd = lwd, : zero-</w:t>
-      </w:r>
-      <w:r>
-        <w:br/>
-      </w:r>
-      <w:r>
-        <w:rPr>
-          <w:rStyle w:val="VerbatimChar"/>
-        </w:rPr>
-        <w:t xml:space="preserve">## length arrow is of indeterminate angle and so skipped</w:t>
-      </w:r>
-      <w:r>
-        <w:br/>
-      </w:r>
-      <w:r>
-        <w:br/>
-      </w:r>
-      <w:r>
-        <w:rPr>
-          <w:rStyle w:val="VerbatimChar"/>
-        </w:rPr>
-        <w:t xml:space="preserve">## Warning in arrows(x, ui, x, pmin(y + gap, ui), col = barcol, lwd = lwd, : zero-</w:t>
-      </w:r>
-      <w:r>
-        <w:br/>
-      </w:r>
-      <w:r>
-        <w:rPr>
-          <w:rStyle w:val="VerbatimChar"/>
-        </w:rPr>
-        <w:t xml:space="preserve">## length arrow is of indeterminate angle and so skipped</w:t>
-      </w:r>
-      <w:r>
-        <w:br/>
-      </w:r>
-      <w:r>
-        <w:br/>
-      </w:r>
-      <w:r>
-        <w:rPr>
-          <w:rStyle w:val="VerbatimChar"/>
-        </w:rPr>
-        <w:t xml:space="preserve">## Warning in arrows(x, ui, x, pmin(y + gap, ui), col = barcol, lwd = lwd, : zero-</w:t>
-      </w:r>
-      <w:r>
-        <w:br/>
-      </w:r>
-      <w:r>
-        <w:rPr>
-          <w:rStyle w:val="VerbatimChar"/>
-        </w:rPr>
-        <w:t xml:space="preserve">## length arrow is of indeterminate angle and so skipped</w:t>
-      </w:r>
-      <w:r>
-        <w:br/>
-      </w:r>
-      <w:r>
-        <w:br/>
-      </w:r>
-      <w:r>
-        <w:rPr>
-          <w:rStyle w:val="VerbatimChar"/>
-        </w:rPr>
-        <w:t xml:space="preserve">## Warning in arrows(x, ui, x, pmin(y + gap, ui), col = barcol, lwd = lwd, : zero-</w:t>
-      </w:r>
-      <w:r>
-        <w:br/>
-      </w:r>
-      <w:r>
-        <w:rPr>
-          <w:rStyle w:val="VerbatimChar"/>
-        </w:rPr>
-        <w:t xml:space="preserve">## length arrow is of indeterminate angle and so skipped</w:t>
-      </w:r>
     </w:p>
     <w:p>
       <w:pPr>
@@ -3836,7 +3564,7 @@
       <w:r>
         <w:drawing>
           <wp:inline>
-            <wp:extent cx="4620126" cy="3696101"/>
+            <wp:extent cx="5334000" cy="4267200"/>
             <wp:effectExtent b="0" l="0" r="0" t="0"/>
             <wp:docPr descr="" title="" id="1" name="Picture"/>
             <a:graphic>
@@ -3857,7 +3585,7 @@
                   <pic:spPr bwMode="auto">
                     <a:xfrm>
                       <a:off x="0" y="0"/>
-                      <a:ext cx="4620126" cy="3696101"/>
+                      <a:ext cx="5334000" cy="4267200"/>
                     </a:xfrm>
                     <a:prstGeom prst="rect">
                       <a:avLst/>
@@ -9487,7 +9215,7 @@
     <w:tbl>
       <w:tblPr>
         <w:tblStyle w:val="Table"/>
-        <w:tblW w:type="pct" w:w="0.0"/>
+        <w:tblW w:type="pct" w:w="0"/>
         <w:tblLook w:firstRow="1" w:lastRow="0" w:firstColumn="0" w:lastColumn="0" w:noHBand="0" w:noVBand="0" w:val="0020"/>
         <w:tblCaption w:val="LM test for the presence of unobserved effects"/>
       </w:tblPr>
@@ -20610,7 +20338,7 @@
         <w:rPr>
           <w:rStyle w:val="VerbatimChar"/>
         </w:rPr>
-        <w:t xml:space="preserve">##           Estimate Std. Error   t value  Pr(&gt;|t|)    </w:t>
+        <w:t xml:space="preserve">##           Estimate Std. Error   t value Pr(&gt;|t|))    </w:t>
       </w:r>
       <w:r>
         <w:br/>
@@ -21450,7 +21178,7 @@
         <w:rPr>
           <w:rStyle w:val="VerbatimChar"/>
         </w:rPr>
-        <w:t xml:space="preserve">##           Estimate Std. Error   t value  Pr(&gt;|t|)    </w:t>
+        <w:t xml:space="preserve">##           Estimate Std. Error   t value Pr(&gt;|t|))    </w:t>
       </w:r>
       <w:r>
         <w:br/>
@@ -23795,7 +23523,7 @@
       <w:r>
         <w:drawing>
           <wp:inline>
-            <wp:extent cx="4620126" cy="3696101"/>
+            <wp:extent cx="5334000" cy="4267200"/>
             <wp:effectExtent b="0" l="0" r="0" t="0"/>
             <wp:docPr descr="" title="" id="1" name="Picture"/>
             <a:graphic>
@@ -23816,7 +23544,7 @@
                   <pic:spPr bwMode="auto">
                     <a:xfrm>
                       <a:off x="0" y="0"/>
-                      <a:ext cx="4620126" cy="3696101"/>
+                      <a:ext cx="5334000" cy="4267200"/>
                     </a:xfrm>
                     <a:prstGeom prst="rect">
                       <a:avLst/>
@@ -23862,7 +23590,7 @@
       <w:r>
         <w:drawing>
           <wp:inline>
-            <wp:extent cx="4620126" cy="3696101"/>
+            <wp:extent cx="5334000" cy="4267200"/>
             <wp:effectExtent b="0" l="0" r="0" t="0"/>
             <wp:docPr descr="" title="" id="1" name="Picture"/>
             <a:graphic>
@@ -23883,7 +23611,7 @@
                   <pic:spPr bwMode="auto">
                     <a:xfrm>
                       <a:off x="0" y="0"/>
-                      <a:ext cx="4620126" cy="3696101"/>
+                      <a:ext cx="5334000" cy="4267200"/>
                     </a:xfrm>
                     <a:prstGeom prst="rect">
                       <a:avLst/>
@@ -23929,7 +23657,7 @@
       <w:r>
         <w:drawing>
           <wp:inline>
-            <wp:extent cx="4620126" cy="3696101"/>
+            <wp:extent cx="5334000" cy="4267200"/>
             <wp:effectExtent b="0" l="0" r="0" t="0"/>
             <wp:docPr descr="" title="" id="1" name="Picture"/>
             <a:graphic>
@@ -23950,7 +23678,7 @@
                   <pic:spPr bwMode="auto">
                     <a:xfrm>
                       <a:off x="0" y="0"/>
-                      <a:ext cx="4620126" cy="3696101"/>
+                      <a:ext cx="5334000" cy="4267200"/>
                     </a:xfrm>
                     <a:prstGeom prst="rect">
                       <a:avLst/>
@@ -23996,7 +23724,7 @@
       <w:r>
         <w:drawing>
           <wp:inline>
-            <wp:extent cx="4620126" cy="3696101"/>
+            <wp:extent cx="5334000" cy="4267200"/>
             <wp:effectExtent b="0" l="0" r="0" t="0"/>
             <wp:docPr descr="" title="" id="1" name="Picture"/>
             <a:graphic>
@@ -24017,7 +23745,7 @@
                   <pic:spPr bwMode="auto">
                     <a:xfrm>
                       <a:off x="0" y="0"/>
-                      <a:ext cx="4620126" cy="3696101"/>
+                      <a:ext cx="5334000" cy="4267200"/>
                     </a:xfrm>
                     <a:prstGeom prst="rect">
                       <a:avLst/>
@@ -24063,7 +23791,7 @@
       <w:r>
         <w:drawing>
           <wp:inline>
-            <wp:extent cx="4620126" cy="3696101"/>
+            <wp:extent cx="5334000" cy="4267200"/>
             <wp:effectExtent b="0" l="0" r="0" t="0"/>
             <wp:docPr descr="" title="" id="1" name="Picture"/>
             <a:graphic>
@@ -24084,7 +23812,7 @@
                   <pic:spPr bwMode="auto">
                     <a:xfrm>
                       <a:off x="0" y="0"/>
-                      <a:ext cx="4620126" cy="3696101"/>
+                      <a:ext cx="5334000" cy="4267200"/>
                     </a:xfrm>
                     <a:prstGeom prst="rect">
                       <a:avLst/>
@@ -24130,7 +23858,7 @@
       <w:r>
         <w:drawing>
           <wp:inline>
-            <wp:extent cx="4620126" cy="3696101"/>
+            <wp:extent cx="5334000" cy="4267200"/>
             <wp:effectExtent b="0" l="0" r="0" t="0"/>
             <wp:docPr descr="" title="" id="1" name="Picture"/>
             <a:graphic>
@@ -24151,7 +23879,7 @@
                   <pic:spPr bwMode="auto">
                     <a:xfrm>
                       <a:off x="0" y="0"/>
-                      <a:ext cx="4620126" cy="3696101"/>
+                      <a:ext cx="5334000" cy="4267200"/>
                     </a:xfrm>
                     <a:prstGeom prst="rect">
                       <a:avLst/>
@@ -24197,7 +23925,7 @@
       <w:r>
         <w:drawing>
           <wp:inline>
-            <wp:extent cx="4620126" cy="3696101"/>
+            <wp:extent cx="5334000" cy="4267200"/>
             <wp:effectExtent b="0" l="0" r="0" t="0"/>
             <wp:docPr descr="" title="" id="1" name="Picture"/>
             <a:graphic>
@@ -24218,7 +23946,7 @@
                   <pic:spPr bwMode="auto">
                     <a:xfrm>
                       <a:off x="0" y="0"/>
-                      <a:ext cx="4620126" cy="3696101"/>
+                      <a:ext cx="5334000" cy="4267200"/>
                     </a:xfrm>
                     <a:prstGeom prst="rect">
                       <a:avLst/>
@@ -24264,7 +23992,7 @@
       <w:r>
         <w:drawing>
           <wp:inline>
-            <wp:extent cx="4620126" cy="3696101"/>
+            <wp:extent cx="5334000" cy="4267200"/>
             <wp:effectExtent b="0" l="0" r="0" t="0"/>
             <wp:docPr descr="" title="" id="1" name="Picture"/>
             <a:graphic>
@@ -24285,7 +24013,7 @@
                   <pic:spPr bwMode="auto">
                     <a:xfrm>
                       <a:off x="0" y="0"/>
-                      <a:ext cx="4620126" cy="3696101"/>
+                      <a:ext cx="5334000" cy="4267200"/>
                     </a:xfrm>
                     <a:prstGeom prst="rect">
                       <a:avLst/>
@@ -24331,7 +24059,7 @@
       <w:r>
         <w:drawing>
           <wp:inline>
-            <wp:extent cx="4620126" cy="3696101"/>
+            <wp:extent cx="5334000" cy="4267200"/>
             <wp:effectExtent b="0" l="0" r="0" t="0"/>
             <wp:docPr descr="" title="" id="1" name="Picture"/>
             <a:graphic>
@@ -24352,7 +24080,7 @@
                   <pic:spPr bwMode="auto">
                     <a:xfrm>
                       <a:off x="0" y="0"/>
-                      <a:ext cx="4620126" cy="3696101"/>
+                      <a:ext cx="5334000" cy="4267200"/>
                     </a:xfrm>
                     <a:prstGeom prst="rect">
                       <a:avLst/>
@@ -24398,7 +24126,7 @@
       <w:r>
         <w:drawing>
           <wp:inline>
-            <wp:extent cx="4620126" cy="3696101"/>
+            <wp:extent cx="5334000" cy="4267200"/>
             <wp:effectExtent b="0" l="0" r="0" t="0"/>
             <wp:docPr descr="" title="" id="1" name="Picture"/>
             <a:graphic>
@@ -24419,7 +24147,7 @@
                   <pic:spPr bwMode="auto">
                     <a:xfrm>
                       <a:off x="0" y="0"/>
-                      <a:ext cx="4620126" cy="3696101"/>
+                      <a:ext cx="5334000" cy="4267200"/>
                     </a:xfrm>
                     <a:prstGeom prst="rect">
                       <a:avLst/>
@@ -24465,7 +24193,7 @@
       <w:r>
         <w:drawing>
           <wp:inline>
-            <wp:extent cx="4620126" cy="3696101"/>
+            <wp:extent cx="5334000" cy="4267200"/>
             <wp:effectExtent b="0" l="0" r="0" t="0"/>
             <wp:docPr descr="" title="" id="1" name="Picture"/>
             <a:graphic>
@@ -24486,7 +24214,7 @@
                   <pic:spPr bwMode="auto">
                     <a:xfrm>
                       <a:off x="0" y="0"/>
-                      <a:ext cx="4620126" cy="3696101"/>
+                      <a:ext cx="5334000" cy="4267200"/>
                     </a:xfrm>
                     <a:prstGeom prst="rect">
                       <a:avLst/>
@@ -24532,7 +24260,7 @@
       <w:r>
         <w:drawing>
           <wp:inline>
-            <wp:extent cx="4620126" cy="3696101"/>
+            <wp:extent cx="5334000" cy="4267200"/>
             <wp:effectExtent b="0" l="0" r="0" t="0"/>
             <wp:docPr descr="" title="" id="1" name="Picture"/>
             <a:graphic>
@@ -24553,7 +24281,7 @@
                   <pic:spPr bwMode="auto">
                     <a:xfrm>
                       <a:off x="0" y="0"/>
-                      <a:ext cx="4620126" cy="3696101"/>
+                      <a:ext cx="5334000" cy="4267200"/>
                     </a:xfrm>
                     <a:prstGeom prst="rect">
                       <a:avLst/>
@@ -24599,7 +24327,7 @@
       <w:r>
         <w:drawing>
           <wp:inline>
-            <wp:extent cx="4620126" cy="3696101"/>
+            <wp:extent cx="5334000" cy="4267200"/>
             <wp:effectExtent b="0" l="0" r="0" t="0"/>
             <wp:docPr descr="" title="" id="1" name="Picture"/>
             <a:graphic>
@@ -24620,7 +24348,7 @@
                   <pic:spPr bwMode="auto">
                     <a:xfrm>
                       <a:off x="0" y="0"/>
-                      <a:ext cx="4620126" cy="3696101"/>
+                      <a:ext cx="5334000" cy="4267200"/>
                     </a:xfrm>
                     <a:prstGeom prst="rect">
                       <a:avLst/>
@@ -24666,7 +24394,7 @@
       <w:r>
         <w:drawing>
           <wp:inline>
-            <wp:extent cx="4620126" cy="3696101"/>
+            <wp:extent cx="5334000" cy="4267200"/>
             <wp:effectExtent b="0" l="0" r="0" t="0"/>
             <wp:docPr descr="" title="" id="1" name="Picture"/>
             <a:graphic>
@@ -24687,7 +24415,7 @@
                   <pic:spPr bwMode="auto">
                     <a:xfrm>
                       <a:off x="0" y="0"/>
-                      <a:ext cx="4620126" cy="3696101"/>
+                      <a:ext cx="5334000" cy="4267200"/>
                     </a:xfrm>
                     <a:prstGeom prst="rect">
                       <a:avLst/>
@@ -25225,26 +24953,6 @@
         <w:rPr>
           <w:rStyle w:val="VerbatimChar"/>
         </w:rPr>
-        <w:t xml:space="preserve">## Warning in matrix(data = seq(1, pn), nrow = nr, ncol = nc): data length [10] is</w:t>
-      </w:r>
-      <w:r>
-        <w:br/>
-      </w:r>
-      <w:r>
-        <w:rPr>
-          <w:rStyle w:val="VerbatimChar"/>
-        </w:rPr>
-        <w:t xml:space="preserve">## not a sub-multiple or multiple of the number of rows [6]</w:t>
-      </w:r>
-    </w:p>
-    <w:p>
-      <w:pPr>
-        <w:pStyle w:val="SourceCode"/>
-      </w:pPr>
-      <w:r>
-        <w:rPr>
-          <w:rStyle w:val="VerbatimChar"/>
-        </w:rPr>
         <w:t xml:space="preserve">## $`0`</w:t>
       </w:r>
     </w:p>
@@ -25255,7 +24963,7 @@
       <w:r>
         <w:drawing>
           <wp:inline>
-            <wp:extent cx="4620126" cy="3696101"/>
+            <wp:extent cx="5334000" cy="4267200"/>
             <wp:effectExtent b="0" l="0" r="0" t="0"/>
             <wp:docPr descr="" title="" id="1" name="Picture"/>
             <a:graphic>
@@ -25276,7 +24984,7 @@
                   <pic:spPr bwMode="auto">
                     <a:xfrm>
                       <a:off x="0" y="0"/>
-                      <a:ext cx="4620126" cy="3696101"/>
+                      <a:ext cx="5334000" cy="4267200"/>
                     </a:xfrm>
                     <a:prstGeom prst="rect">
                       <a:avLst/>
@@ -25929,7 +25637,7 @@
       <w:r>
         <w:drawing>
           <wp:inline>
-            <wp:extent cx="4620126" cy="3696101"/>
+            <wp:extent cx="5334000" cy="4267200"/>
             <wp:effectExtent b="0" l="0" r="0" t="0"/>
             <wp:docPr descr="" title="" id="1" name="Picture"/>
             <a:graphic>
@@ -25950,7 +25658,7 @@
                   <pic:spPr bwMode="auto">
                     <a:xfrm>
                       <a:off x="0" y="0"/>
-                      <a:ext cx="4620126" cy="3696101"/>
+                      <a:ext cx="5334000" cy="4267200"/>
                     </a:xfrm>
                     <a:prstGeom prst="rect">
                       <a:avLst/>
@@ -28610,7 +28318,7 @@
         <w:rPr>
           <w:rStyle w:val="VerbatimChar"/>
         </w:rPr>
-        <w:t xml:space="preserve">## Time difference of 56.41293 secs</w:t>
+        <w:t xml:space="preserve">## Time difference of 40.02509 secs</w:t>
       </w:r>
     </w:p>
     <w:p>
@@ -28674,7 +28382,7 @@
 <file path=word/numbering.xml><?xml version="1.0" encoding="utf-8"?>
 <w:numbering xmlns:w="http://schemas.openxmlformats.org/wordprocessingml/2006/main">
   <w:abstractNum w:abstractNumId="990">
-    <w:nsid w:val="2c1ae401"/>
+    <w:nsid w:val="A990"/>
     <w:multiLevelType w:val="multilevel"/>
     <w:lvl w:ilvl="0">
       <w:numFmt w:val="bullet"/>
@@ -28750,7 +28458,7 @@
     </w:lvl>
   </w:abstractNum>
   <w:abstractNum w:abstractNumId="991">
-    <w:nsid w:val="ea454b4c"/>
+    <w:nsid w:val="A991"/>
     <w:multiLevelType w:val="multilevel"/>
     <w:lvl w:ilvl="0">
       <w:numFmt w:val="bullet"/>
@@ -28857,10 +28565,10 @@
   <w:docDefaults>
     <w:rPrDefault>
       <w:rPr>
-        <w:rFonts w:asciiTheme="minorHAnsi" w:eastAsiaTheme="minorHAnsi" w:hAnsiTheme="minorHAnsi" w:cstheme="minorBidi"/>
+        <w:rFonts w:asciiTheme="minorHAnsi" w:cstheme="minorBidi" w:eastAsiaTheme="minorHAnsi" w:hAnsiTheme="minorHAnsi"/>
         <w:sz w:val="24"/>
         <w:szCs w:val="24"/>
-        <w:lang w:val="en-US" w:eastAsia="en-US" w:bidi="ar-SA"/>
+        <w:lang w:bidi="ar-SA" w:eastAsia="en-US" w:val="en-US"/>
       </w:rPr>
     </w:rPrDefault>
     <w:pPrDefault>
@@ -28869,35 +28577,35 @@
       </w:pPr>
     </w:pPrDefault>
   </w:docDefaults>
-  <w:latentStyles w:defLockedState="0" w:defUIPriority="0" w:defSemiHidden="0" w:defUnhideWhenUsed="0" w:defQFormat="0" w:count="276"/>
-  <w:style w:type="paragraph" w:default="1" w:styleId="Normal">
+  <w:latentStyles w:count="276" w:defLockedState="0" w:defQFormat="0" w:defSemiHidden="0" w:defUIPriority="0" w:defUnhideWhenUsed="0"/>
+  <w:style w:default="1" w:styleId="Normal" w:type="paragraph">
     <w:name w:val="Normal"/>
     <w:qFormat/>
   </w:style>
-  <w:style w:type="paragraph" w:styleId="BodyText">
+  <w:style w:styleId="BodyText" w:type="paragraph">
     <w:name w:val="Body Text"/>
     <w:basedOn w:val="Normal"/>
     <w:link w:val="BodyTextChar"/>
     <w:pPr>
-      <w:spacing w:before="180" w:after="180"/>
+      <w:spacing w:after="180" w:before="180"/>
     </w:pPr>
     <w:qFormat/>
   </w:style>
-  <w:style w:type="paragraph" w:customStyle="1" w:styleId="FirstParagraph">
+  <w:style w:customStyle="1" w:styleId="FirstParagraph" w:type="paragraph">
     <w:name w:val="First Paragraph"/>
     <w:basedOn w:val="BodyText"/>
     <w:next w:val="BodyText"/>
     <w:qFormat/>
   </w:style>
-  <w:style w:type="paragraph" w:customStyle="1" w:styleId="Compact">
+  <w:style w:customStyle="1" w:styleId="Compact" w:type="paragraph">
     <w:name w:val="Compact"/>
     <w:basedOn w:val="BodyText"/>
     <w:qFormat/>
     <w:pPr>
-      <w:spacing w:before="36" w:after="36"/>
+      <w:spacing w:after="36" w:before="36"/>
     </w:pPr>
   </w:style>
-  <w:style w:type="paragraph" w:styleId="Title">
+  <w:style w:styleId="Title" w:type="paragraph">
     <w:name w:val="Title"/>
     <w:basedOn w:val="Normal"/>
     <w:next w:val="BodyText"/>
@@ -28905,19 +28613,19 @@
     <w:pPr>
       <w:keepNext/>
       <w:keepLines/>
-      <w:spacing w:before="480" w:after="240"/>
+      <w:spacing w:after="240" w:before="480"/>
       <w:jc w:val="center"/>
     </w:pPr>
     <w:rPr>
-      <w:rFonts w:asciiTheme="majorHAnsi" w:eastAsiaTheme="majorEastAsia" w:hAnsiTheme="majorHAnsi" w:cstheme="majorBidi"/>
+      <w:rFonts w:asciiTheme="majorHAnsi" w:cstheme="majorBidi" w:eastAsiaTheme="majorEastAsia" w:hAnsiTheme="majorHAnsi"/>
       <w:b/>
       <w:bCs/>
-      <w:color w:val="345A8A" w:themeColor="accent1" w:themeShade="B5"/>
+      <w:color w:themeColor="accent1" w:themeShade="B5" w:val="345A8A"/>
       <w:sz w:val="36"/>
       <w:szCs w:val="36"/>
     </w:rPr>
   </w:style>
-  <w:style w:type="paragraph" w:styleId="Subtitle">
+  <w:style w:styleId="Subtitle" w:type="paragraph">
     <w:name w:val="Subtitle"/>
     <w:basedOn w:val="Title"/>
     <w:next w:val="BodyText"/>
@@ -28925,7 +28633,7 @@
     <w:pPr>
       <w:keepNext/>
       <w:keepLines/>
-      <w:spacing w:before="240" w:after="240"/>
+      <w:spacing w:after="240" w:before="240"/>
       <w:jc w:val="center"/>
     </w:pPr>
     <w:rPr>
@@ -28933,7 +28641,7 @@
       <w:szCs w:val="30"/>
     </w:rPr>
   </w:style>
-  <w:style w:type="paragraph" w:customStyle="1" w:styleId="Author">
+  <w:style w:customStyle="1" w:styleId="Author" w:type="paragraph">
     <w:name w:val="Author"/>
     <w:next w:val="BodyText"/>
     <w:qFormat/>
@@ -28943,7 +28651,7 @@
       <w:jc w:val="center"/>
     </w:pPr>
   </w:style>
-  <w:style w:type="paragraph" w:styleId="Date">
+  <w:style w:styleId="Date" w:type="paragraph">
     <w:name w:val="Date"/>
     <w:next w:val="BodyText"/>
     <w:qFormat/>
@@ -28953,7 +28661,7 @@
       <w:jc w:val="center"/>
     </w:pPr>
   </w:style>
-  <w:style w:type="paragraph" w:customStyle="1" w:styleId="Abstract">
+  <w:style w:customStyle="1" w:styleId="Abstract" w:type="paragraph">
     <w:name w:val="Abstract"/>
     <w:basedOn w:val="Normal"/>
     <w:next w:val="BodyText"/>
@@ -28961,14 +28669,14 @@
     <w:pPr>
       <w:keepNext/>
       <w:keepLines/>
-      <w:spacing w:before="300" w:after="300"/>
+      <w:spacing w:after="300" w:before="300"/>
     </w:pPr>
     <w:rPr>
       <w:sz w:val="20"/>
       <w:szCs w:val="20"/>
     </w:rPr>
   </w:style>
-  <w:style w:type="paragraph" w:styleId="Bibliography">
+  <w:style w:styleId="Bibliography" w:type="paragraph">
     <w:name w:val="Bibliography"/>
     <w:basedOn w:val="Normal"/>
     <w:next w:val="Bibliography"/>
@@ -28976,7 +28684,7 @@
     <w:pPr/>
     <w:rPr/>
   </w:style>
-  <w:style w:type="paragraph" w:styleId="Heading1">
+  <w:style w:styleId="Heading1" w:type="paragraph">
     <w:name w:val="Heading 1"/>
     <w:basedOn w:val="Normal"/>
     <w:next w:val="BodyText"/>
@@ -28985,19 +28693,19 @@
     <w:pPr>
       <w:keepNext/>
       <w:keepLines/>
-      <w:spacing w:before="480" w:after="0"/>
+      <w:spacing w:after="0" w:before="480"/>
       <w:outlineLvl w:val="0"/>
     </w:pPr>
     <w:rPr>
-      <w:rFonts w:asciiTheme="majorHAnsi" w:eastAsiaTheme="majorEastAsia" w:hAnsiTheme="majorHAnsi" w:cstheme="majorBidi"/>
+      <w:rFonts w:asciiTheme="majorHAnsi" w:cstheme="majorBidi" w:eastAsiaTheme="majorEastAsia" w:hAnsiTheme="majorHAnsi"/>
       <w:b/>
       <w:bCs/>
-      <w:color w:val="4F81BD" w:themeColor="accent1"/>
+      <w:color w:themeColor="accent1" w:val="4F81BD"/>
       <w:sz w:val="32"/>
       <w:szCs w:val="32"/>
     </w:rPr>
   </w:style>
-  <w:style w:type="paragraph" w:styleId="Heading2">
+  <w:style w:styleId="Heading2" w:type="paragraph">
     <w:name w:val="Heading 2"/>
     <w:basedOn w:val="Normal"/>
     <w:next w:val="BodyText"/>
@@ -29007,19 +28715,19 @@
     <w:pPr>
       <w:keepNext/>
       <w:keepLines/>
-      <w:spacing w:before="200" w:after="0"/>
+      <w:spacing w:after="0" w:before="200"/>
       <w:outlineLvl w:val="1"/>
     </w:pPr>
     <w:rPr>
-      <w:rFonts w:asciiTheme="majorHAnsi" w:eastAsiaTheme="majorEastAsia" w:hAnsiTheme="majorHAnsi" w:cstheme="majorBidi"/>
+      <w:rFonts w:asciiTheme="majorHAnsi" w:cstheme="majorBidi" w:eastAsiaTheme="majorEastAsia" w:hAnsiTheme="majorHAnsi"/>
       <w:b/>
       <w:bCs/>
-      <w:color w:val="4F81BD" w:themeColor="accent1"/>
+      <w:color w:themeColor="accent1" w:val="4F81BD"/>
       <w:sz w:val="28"/>
       <w:szCs w:val="28"/>
     </w:rPr>
   </w:style>
-  <w:style w:type="paragraph" w:styleId="Heading3">
+  <w:style w:styleId="Heading3" w:type="paragraph">
     <w:name w:val="Heading 3"/>
     <w:basedOn w:val="Normal"/>
     <w:next w:val="BodyText"/>
@@ -29029,19 +28737,19 @@
     <w:pPr>
       <w:keepNext/>
       <w:keepLines/>
-      <w:spacing w:before="200" w:after="0"/>
+      <w:spacing w:after="0" w:before="200"/>
       <w:outlineLvl w:val="2"/>
     </w:pPr>
     <w:rPr>
-      <w:rFonts w:asciiTheme="majorHAnsi" w:eastAsiaTheme="majorEastAsia" w:hAnsiTheme="majorHAnsi" w:cstheme="majorBidi"/>
+      <w:rFonts w:asciiTheme="majorHAnsi" w:cstheme="majorBidi" w:eastAsiaTheme="majorEastAsia" w:hAnsiTheme="majorHAnsi"/>
       <w:b/>
       <w:bCs/>
-      <w:color w:val="4F81BD" w:themeColor="accent1"/>
+      <w:color w:themeColor="accent1" w:val="4F81BD"/>
       <w:sz w:val="24"/>
       <w:szCs w:val="24"/>
     </w:rPr>
   </w:style>
-  <w:style w:type="paragraph" w:styleId="Heading4">
+  <w:style w:styleId="Heading4" w:type="paragraph">
     <w:name w:val="Heading 4"/>
     <w:basedOn w:val="Normal"/>
     <w:next w:val="BodyText"/>
@@ -29051,19 +28759,19 @@
     <w:pPr>
       <w:keepNext/>
       <w:keepLines/>
-      <w:spacing w:before="200" w:after="0"/>
+      <w:spacing w:after="0" w:before="200"/>
       <w:outlineLvl w:val="3"/>
     </w:pPr>
     <w:rPr>
-      <w:rFonts w:asciiTheme="majorHAnsi" w:eastAsiaTheme="majorEastAsia" w:hAnsiTheme="majorHAnsi" w:cstheme="majorBidi"/>
+      <w:rFonts w:asciiTheme="majorHAnsi" w:cstheme="majorBidi" w:eastAsiaTheme="majorEastAsia" w:hAnsiTheme="majorHAnsi"/>
       <w:i/>
       <w:bCs/>
-      <w:color w:val="4F81BD" w:themeColor="accent1"/>
+      <w:color w:themeColor="accent1" w:val="4F81BD"/>
       <w:sz w:val="24"/>
       <w:szCs w:val="24"/>
     </w:rPr>
   </w:style>
-  <w:style w:type="paragraph" w:styleId="Heading5">
+  <w:style w:styleId="Heading5" w:type="paragraph">
     <w:name w:val="Heading 5"/>
     <w:basedOn w:val="Normal"/>
     <w:next w:val="BodyText"/>
@@ -29073,18 +28781,18 @@
     <w:pPr>
       <w:keepNext/>
       <w:keepLines/>
-      <w:spacing w:before="200" w:after="0"/>
+      <w:spacing w:after="0" w:before="200"/>
       <w:outlineLvl w:val="4"/>
     </w:pPr>
     <w:rPr>
-      <w:rFonts w:asciiTheme="majorHAnsi" w:eastAsiaTheme="majorEastAsia" w:hAnsiTheme="majorHAnsi" w:cstheme="majorBidi"/>
+      <w:rFonts w:asciiTheme="majorHAnsi" w:cstheme="majorBidi" w:eastAsiaTheme="majorEastAsia" w:hAnsiTheme="majorHAnsi"/>
       <w:iCs/>
-      <w:color w:val="4F81BD" w:themeColor="accent1"/>
+      <w:color w:themeColor="accent1" w:val="4F81BD"/>
       <w:sz w:val="24"/>
       <w:szCs w:val="24"/>
     </w:rPr>
   </w:style>
-  <w:style w:type="paragraph" w:styleId="Heading6">
+  <w:style w:styleId="Heading6" w:type="paragraph">
     <w:name w:val="Heading 6"/>
     <w:basedOn w:val="Normal"/>
     <w:next w:val="BodyText"/>
@@ -29094,17 +28802,17 @@
     <w:pPr>
       <w:keepNext/>
       <w:keepLines/>
-      <w:spacing w:before="200" w:after="0"/>
+      <w:spacing w:after="0" w:before="200"/>
       <w:outlineLvl w:val="5"/>
     </w:pPr>
     <w:rPr>
-      <w:rFonts w:asciiTheme="majorHAnsi" w:eastAsiaTheme="majorEastAsia" w:hAnsiTheme="majorHAnsi" w:cstheme="majorBidi"/>
-      <w:color w:val="4F81BD" w:themeColor="accent1"/>
+      <w:rFonts w:asciiTheme="majorHAnsi" w:cstheme="majorBidi" w:eastAsiaTheme="majorEastAsia" w:hAnsiTheme="majorHAnsi"/>
+      <w:color w:themeColor="accent1" w:val="4F81BD"/>
       <w:sz w:val="24"/>
       <w:szCs w:val="24"/>
     </w:rPr>
   </w:style>
-  <w:style w:type="paragraph" w:styleId="Heading7">
+  <w:style w:styleId="Heading7" w:type="paragraph">
     <w:name w:val="Heading 7"/>
     <w:basedOn w:val="Normal"/>
     <w:next w:val="BodyText"/>
@@ -29114,17 +28822,17 @@
     <w:pPr>
       <w:keepNext/>
       <w:keepLines/>
-      <w:spacing w:before="200" w:after="0"/>
+      <w:spacing w:after="0" w:before="200"/>
       <w:outlineLvl w:val="6"/>
     </w:pPr>
     <w:rPr>
-      <w:rFonts w:asciiTheme="majorHAnsi" w:eastAsiaTheme="majorEastAsia" w:hAnsiTheme="majorHAnsi" w:cstheme="majorBidi"/>
-      <w:color w:val="4F81BD" w:themeColor="accent1"/>
+      <w:rFonts w:asciiTheme="majorHAnsi" w:cstheme="majorBidi" w:eastAsiaTheme="majorEastAsia" w:hAnsiTheme="majorHAnsi"/>
+      <w:color w:themeColor="accent1" w:val="4F81BD"/>
       <w:sz w:val="24"/>
       <w:szCs w:val="24"/>
     </w:rPr>
   </w:style>
-  <w:style w:type="paragraph" w:styleId="Heading8">
+  <w:style w:styleId="Heading8" w:type="paragraph">
     <w:name w:val="Heading 8"/>
     <w:basedOn w:val="Normal"/>
     <w:next w:val="BodyText"/>
@@ -29134,17 +28842,17 @@
     <w:pPr>
       <w:keepNext/>
       <w:keepLines/>
-      <w:spacing w:before="200" w:after="0"/>
+      <w:spacing w:after="0" w:before="200"/>
       <w:outlineLvl w:val="7"/>
     </w:pPr>
     <w:rPr>
-      <w:rFonts w:asciiTheme="majorHAnsi" w:eastAsiaTheme="majorEastAsia" w:hAnsiTheme="majorHAnsi" w:cstheme="majorBidi"/>
-      <w:color w:val="4F81BD" w:themeColor="accent1"/>
+      <w:rFonts w:asciiTheme="majorHAnsi" w:cstheme="majorBidi" w:eastAsiaTheme="majorEastAsia" w:hAnsiTheme="majorHAnsi"/>
+      <w:color w:themeColor="accent1" w:val="4F81BD"/>
       <w:sz w:val="24"/>
       <w:szCs w:val="24"/>
     </w:rPr>
   </w:style>
-  <w:style w:type="paragraph" w:styleId="Heading9">
+  <w:style w:styleId="Heading9" w:type="paragraph">
     <w:name w:val="Heading 9"/>
     <w:basedOn w:val="Normal"/>
     <w:next w:val="BodyText"/>
@@ -29154,17 +28862,17 @@
     <w:pPr>
       <w:keepNext/>
       <w:keepLines/>
-      <w:spacing w:before="200" w:after="0"/>
+      <w:spacing w:after="0" w:before="200"/>
       <w:outlineLvl w:val="8"/>
     </w:pPr>
     <w:rPr>
-      <w:rFonts w:asciiTheme="majorHAnsi" w:eastAsiaTheme="majorEastAsia" w:hAnsiTheme="majorHAnsi" w:cstheme="majorBidi"/>
-      <w:color w:val="4F81BD" w:themeColor="accent1"/>
+      <w:rFonts w:asciiTheme="majorHAnsi" w:cstheme="majorBidi" w:eastAsiaTheme="majorEastAsia" w:hAnsiTheme="majorHAnsi"/>
+      <w:color w:themeColor="accent1" w:val="4F81BD"/>
       <w:sz w:val="24"/>
       <w:szCs w:val="24"/>
     </w:rPr>
   </w:style>
-  <w:style w:type="paragraph" w:styleId="BlockText">
+  <w:style w:styleId="BlockText" w:type="paragraph">
     <w:name w:val="Block Text"/>
     <w:basedOn w:val="BodyText"/>
     <w:next w:val="BodyText"/>
@@ -29172,11 +28880,11 @@
     <w:unhideWhenUsed/>
     <w:qFormat/>
     <w:pPr>
-      <w:spacing w:before="100" w:after="100"/>
+      <w:spacing w:after="100" w:before="100"/>
       <w:ind w:firstLine="0" w:left="480" w:right="480"/>
     </w:pPr>
   </w:style>
-  <w:style w:type="paragraph" w:styleId="FootnoteText">
+  <w:style w:styleId="FootnoteText" w:type="paragraph">
     <w:name w:val="Footnote Text"/>
     <w:basedOn w:val="Normal"/>
     <w:next w:val="FootnoteText"/>
@@ -29184,30 +28892,30 @@
     <w:unhideWhenUsed/>
     <w:qFormat/>
   </w:style>
-  <w:style w:type="character" w:default="1" w:styleId="DefaultParagraphFont">
+  <w:style w:default="1" w:styleId="DefaultParagraphFont" w:type="character">
     <w:name w:val="Default Paragraph Font"/>
     <w:semiHidden/>
     <w:unhideWhenUsed/>
   </w:style>
-  <w:style w:type="table" w:default="1" w:styleId="Table">
+  <w:style w:default="1" w:styleId="Table" w:type="table">
     <w:name w:val="Table"/>
     <w:basedOn w:val="TableNormal"/>
     <w:semiHidden/>
     <w:unhideWhenUsed/>
     <w:qFormat/>
     <w:tblPr>
-      <w:tblInd w:w="0" w:type="dxa"/>
+      <w:tblInd w:type="dxa" w:w="0"/>
       <w:tblCellMar>
-        <w:top w:w="0" w:type="dxa"/>
-        <w:left w:w="108" w:type="dxa"/>
-        <w:bottom w:w="0" w:type="dxa"/>
-        <w:right w:w="108" w:type="dxa"/>
+        <w:top w:type="dxa" w:w="0"/>
+        <w:left w:type="dxa" w:w="108"/>
+        <w:bottom w:type="dxa" w:w="0"/>
+        <w:right w:type="dxa" w:w="108"/>
       </w:tblCellMar>
     </w:tblPr>
     <w:tblStylePr w:type="firstRow">
       <w:tblPr>
         <w:jc w:val="left"/>
-        <w:tblInd w:w="0" w:type="dxa"/>
+        <w:tblInd w:type="dxa" w:w="0"/>
       </w:tblPr>
       <w:trPr>
         <w:jc w:val="left"/>
@@ -29220,7 +28928,7 @@
       </w:tcPr>
     </w:tblStylePr>
   </w:style>
-  <w:style w:type="paragraph" w:customStyle="1" w:styleId="DefinitionTerm">
+  <w:style w:customStyle="1" w:styleId="DefinitionTerm" w:type="paragraph">
     <w:name w:val="Definition Term"/>
     <w:basedOn w:val="Normal"/>
     <w:next w:val="Definition"/>
@@ -29233,49 +28941,49 @@
       <w:b/>
     </w:rPr>
   </w:style>
-  <w:style w:type="paragraph" w:customStyle="1" w:styleId="Definition">
+  <w:style w:customStyle="1" w:styleId="Definition" w:type="paragraph">
     <w:name w:val="Definition"/>
     <w:basedOn w:val="Normal"/>
   </w:style>
-  <w:style w:type="paragraph" w:styleId="Caption">
+  <w:style w:styleId="Caption" w:type="paragraph">
     <w:name w:val="Caption"/>
     <w:basedOn w:val="Normal"/>
     <w:link w:val="BodyTextChar"/>
     <w:pPr>
-      <w:spacing w:before="0" w:after="120"/>
+      <w:spacing w:after="120" w:before="0"/>
     </w:pPr>
     <w:rPr>
       <w:i/>
     </w:rPr>
   </w:style>
-  <w:style w:type="paragraph" w:customStyle="1" w:styleId="TableCaption">
+  <w:style w:customStyle="1" w:styleId="TableCaption" w:type="paragraph">
     <w:name w:val="Table Caption"/>
     <w:basedOn w:val="Caption"/>
     <w:pPr>
       <w:keepNext/>
     </w:pPr>
   </w:style>
-  <w:style w:type="paragraph" w:customStyle="1" w:styleId="ImageCaption">
+  <w:style w:customStyle="1" w:styleId="ImageCaption" w:type="paragraph">
     <w:name w:val="Image Caption"/>
     <w:basedOn w:val="Caption"/>
   </w:style>
-  <w:style w:type="paragraph" w:customStyle="1" w:styleId="Figure">
+  <w:style w:customStyle="1" w:styleId="Figure" w:type="paragraph">
     <w:name w:val="Figure"/>
     <w:basedOn w:val="Normal"/>
   </w:style>
-  <w:style w:type="paragraph" w:customStyle="1" w:styleId="CaptionedFigure">
+  <w:style w:customStyle="1" w:styleId="CaptionedFigure" w:type="paragraph">
     <w:name w:val="Captioned Figure"/>
     <w:basedOn w:val="Figure"/>
     <w:pPr>
       <w:keepNext/>
     </w:pPr>
   </w:style>
-  <w:style w:type="character" w:customStyle="1" w:styleId="BodyTextChar">
+  <w:style w:customStyle="1" w:styleId="BodyTextChar" w:type="character">
     <w:name w:val="Body Text Char"/>
     <w:basedOn w:val="DefaultParagraphFont"/>
     <w:link w:val="BodyText"/>
   </w:style>
-  <w:style w:type="character" w:customStyle="1" w:styleId="VerbatimChar">
+  <w:style w:customStyle="1" w:styleId="VerbatimChar" w:type="character">
     <w:name w:val="Verbatim Char"/>
     <w:basedOn w:val="BodyTextChar"/>
     <w:rPr>
@@ -29283,25 +28991,25 @@
       <w:sz w:val="22"/>
     </w:rPr>
   </w:style>
-  <w:style w:type="character" w:customStyle="1" w:styleId="SectionNumber">
+  <w:style w:customStyle="1" w:styleId="SectionNumber" w:type="character">
     <w:name w:val="Section Number"/>
     <w:basedOn w:val="BodyTextChar"/>
   </w:style>
-  <w:style w:type="character" w:styleId="FootnoteReference">
+  <w:style w:styleId="FootnoteReference" w:type="character">
     <w:name w:val="Footnote Reference"/>
     <w:basedOn w:val="BodyTextChar"/>
     <w:rPr>
       <w:vertAlign w:val="superscript"/>
     </w:rPr>
   </w:style>
-  <w:style w:type="character" w:styleId="Hyperlink">
+  <w:style w:styleId="Hyperlink" w:type="character">
     <w:name w:val="Hyperlink"/>
     <w:basedOn w:val="BodyTextChar"/>
     <w:rPr>
-      <w:color w:val="4F81BD" w:themeColor="accent1"/>
+      <w:color w:themeColor="accent1" w:val="4F81BD"/>
     </w:rPr>
   </w:style>
-  <w:style w:type="paragraph" w:styleId="TOCHeading">
+  <w:style w:styleId="TOCHeading" w:type="paragraph">
     <w:name w:val="TOC Heading"/>
     <w:basedOn w:val="Heading1"/>
     <w:next w:val="BodyText"/>
@@ -29313,10 +29021,10 @@
       <w:outlineLvl w:val="9"/>
     </w:pPr>
     <w:rPr>
-      <w:rFonts w:asciiTheme="majorHAnsi" w:eastAsiaTheme="majorEastAsia" w:hAnsiTheme="majorHAnsi" w:cstheme="majorBidi"/>
+      <w:rFonts w:asciiTheme="majorHAnsi" w:cstheme="majorBidi" w:eastAsiaTheme="majorEastAsia" w:hAnsiTheme="majorHAnsi"/>
       <w:b w:val="0"/>
       <w:bCs w:val="0"/>
-      <w:color w:val="365F91" w:themeColor="accent1" w:themeShade="BF"/>
+      <w:color w:themeColor="accent1" w:themeShade="BF" w:val="365F91"/>
     </w:rPr>
   </w:style>
   <w:style w:type="paragraph" w:customStyle="1" w:styleId="SourceCode">

</xml_diff>